<commit_message>
Created and finished (for now) with Profile Page
</commit_message>
<xml_diff>
--- a/Portfolio - Employer Competitive/MBA_Docs/BI Final Paper - Data Analysis (Large Retailer).docx
+++ b/Portfolio - Employer Competitive/MBA_Docs/BI Final Paper - Data Analysis (Large Retailer).docx
@@ -8,8 +8,6 @@
           <w:rFonts w:ascii="Times New Roman" w:hAnsi="Times New Roman" w:cs="Times New Roman"/>
         </w:rPr>
       </w:pPr>
-      <w:bookmarkStart w:id="0" w:name="_GoBack"/>
-      <w:bookmarkEnd w:id="0"/>
       <w:r>
         <w:rPr>
           <w:rFonts w:ascii="Times New Roman" w:hAnsi="Times New Roman" w:cs="Times New Roman"/>
@@ -804,7 +802,15 @@
           <w:rFonts w:ascii="Times New Roman" w:hAnsi="Times New Roman" w:cs="Times New Roman"/>
           <w:color w:val="000000"/>
         </w:rPr>
-        <w:t xml:space="preserve"> those with fewer than 100 sales. Lastly, the low margin on Boogie Boards suggests that perhaps these products should not be accepted for resale at all.</w:t>
+        <w:t xml:space="preserve"> those with fewer than 100 sales. Lastly, the low </w:t>
+      </w:r>
+      <w:r>
+        <w:rPr>
+          <w:rFonts w:ascii="Times New Roman" w:hAnsi="Times New Roman" w:cs="Times New Roman"/>
+          <w:color w:val="000000"/>
+        </w:rPr>
+        <w:lastRenderedPageBreak/>
+        <w:t>margin on Boogie Boards suggests that perhaps these products should not be accepted for resale at all.</w:t>
       </w:r>
       <w:r>
         <w:rPr>
@@ -948,6 +954,7 @@
           <w:noProof/>
           <w:color w:val="000000"/>
         </w:rPr>
+        <w:lastRenderedPageBreak/>
         <w:drawing>
           <wp:inline distT="0" distB="0" distL="0" distR="0" wp14:anchorId="2A04E4C4" wp14:editId="2D9B0436">
             <wp:extent cx="6226169" cy="2331547"/>
@@ -1203,7 +1210,15 @@
           <w:rFonts w:ascii="Times New Roman" w:eastAsia="Times New Roman" w:hAnsi="Times New Roman" w:cs="Times New Roman"/>
           <w:color w:val="000000"/>
         </w:rPr>
-        <w:t xml:space="preserve"> there is definitely a market for the older model iPads. Sellers are willing to part with them for an attractive price and they’re able to be profitably re-sold to buyers.</w:t>
+        <w:t xml:space="preserve"> there is </w:t>
+      </w:r>
+      <w:r>
+        <w:rPr>
+          <w:rFonts w:ascii="Times New Roman" w:eastAsia="Times New Roman" w:hAnsi="Times New Roman" w:cs="Times New Roman"/>
+          <w:color w:val="000000"/>
+        </w:rPr>
+        <w:lastRenderedPageBreak/>
+        <w:t>definitely a market for the older model iPads. Sellers are willing to part with them for an attractive price and they’re able to be profitably re-sold to buyers.</w:t>
       </w:r>
     </w:p>
     <w:p>
@@ -1409,6 +1424,7 @@
           <w:noProof/>
           <w:color w:val="000000"/>
         </w:rPr>
+        <w:lastRenderedPageBreak/>
         <w:drawing>
           <wp:inline distT="0" distB="0" distL="0" distR="0" wp14:anchorId="15536757" wp14:editId="6A7BF429">
             <wp:extent cx="5762192" cy="2189968"/>
@@ -1623,6 +1639,7 @@
           <w:rFonts w:ascii="Times New Roman" w:hAnsi="Times New Roman" w:cs="Times New Roman"/>
           <w:color w:val="000000"/>
         </w:rPr>
+        <w:lastRenderedPageBreak/>
         <w:t>As you can see,</w:t>
       </w:r>
       <w:r>
@@ -1852,6 +1869,7 @@
           <w:rFonts w:ascii="Times New Roman" w:hAnsi="Times New Roman" w:cs="Times New Roman"/>
           <w:color w:val="000000"/>
         </w:rPr>
+        <w:lastRenderedPageBreak/>
         <w:t>Eliminating these two conditions by either not accepting them for trade-in or offering the customer an extremely low buyback price could solve the margin issues for this business. It would only remove about 205 of the trade-in items, but it would make the entire operation profitable.</w:t>
       </w:r>
     </w:p>
@@ -1998,6 +2016,7 @@
         <w:contextualSpacing/>
       </w:pPr>
       <w:r>
+        <w:lastRenderedPageBreak/>
         <w:t>As we delved deeper into understanding the factors at play with respect to our product margins, we recognized that we were seeing some interesting patterns with respect to the processing speed of the electronics up for resale.  After running a regression to examine more precisely how processing speed affects margins, we saw that, oddly enough, the more processin</w:t>
       </w:r>
       <w:r>
@@ -2606,6 +2625,7 @@
         <w:rPr>
           <w:i/>
         </w:rPr>
+        <w:lastRenderedPageBreak/>
         <w:t>How Does Time Change Outcomes</w:t>
       </w:r>
     </w:p>
@@ -2784,6 +2804,7 @@
         <w:rPr>
           <w:noProof/>
         </w:rPr>
+        <w:lastRenderedPageBreak/>
         <w:drawing>
           <wp:inline distT="0" distB="0" distL="0" distR="0" wp14:anchorId="2B19700D" wp14:editId="09EC5FF1">
             <wp:extent cx="2905125" cy="2743200"/>
@@ -2902,6 +2923,7 @@
                 <w:rFonts w:ascii="Calibri" w:eastAsia="Times New Roman" w:hAnsi="Calibri" w:cs="Times New Roman"/>
                 <w:color w:val="000000"/>
               </w:rPr>
+              <w:lastRenderedPageBreak/>
               <w:t>Turnaround</w:t>
             </w:r>
           </w:p>
@@ -3205,6 +3227,7 @@
         <w:ind w:firstLine="720"/>
       </w:pPr>
       <w:r>
+        <w:lastRenderedPageBreak/>
         <w:t>Based on the trends in our data and corresponding graphs, we can generalize that at about 30.5 days, our margin goes into the red for most of our products.</w:t>
       </w:r>
     </w:p>
@@ -3393,6 +3416,7 @@
         <w:contextualSpacing/>
       </w:pPr>
       <w:r>
+        <w:lastRenderedPageBreak/>
         <w:t xml:space="preserve">Looking at the graph below, we see sudden declines in margin, but we also see where margin rebounds. This is due to the timing of events, the introduction of new products, and the memory of the console. </w:t>
       </w:r>
     </w:p>
@@ -3478,6 +3502,7 @@
         <w:contextualSpacing/>
       </w:pPr>
       <w:r>
+        <w:lastRenderedPageBreak/>
         <w:t>This is true</w:t>
       </w:r>
       <w:r>
@@ -4197,6 +4222,7 @@
                 <w:color w:val="4169E1"/>
                 <w:sz w:val="20"/>
               </w:rPr>
+              <w:lastRenderedPageBreak/>
               <w:t>Input</w:t>
             </w:r>
             <w:r>
@@ -5963,7 +5989,11 @@
         <w:t>We</w:t>
       </w:r>
       <w:r>
-        <w:t xml:space="preserve"> guess is that we are stocking up on too many items and are then trying to liquidate the inventory to make room for the new inventory</w:t>
+        <w:t xml:space="preserve"> guess is that we are stocking up on too </w:t>
+      </w:r>
+      <w:r>
+        <w:lastRenderedPageBreak/>
+        <w:t>many items and are then trying to liquidate the inventory to make room for the new inventory</w:t>
       </w:r>
       <w:r>
         <w:t>,</w:t>
@@ -6034,7 +6064,7 @@
                     </a:effectLst>
                     <a:extLst>
                       <a:ext uri="{53640926-AAD7-44d8-BBD7-CCE9431645EC}">
-                        <a14:shadowObscured xmlns="" xmlns:mo="http://schemas.microsoft.com/office/mac/office/2008/main" xmlns:mv="urn:schemas-microsoft-com:mac:vml" xmlns:o="urn:schemas-microsoft-com:office:office" xmlns:v="urn:schemas-microsoft-com:vml" xmlns:w10="urn:schemas-microsoft-com:office:word" xmlns:w="http://schemas.openxmlformats.org/wordprocessingml/2006/main" xmlns:a14="http://schemas.microsoft.com/office/drawing/2010/main"/>
+                        <a14:shadowObscured xmlns:a14="http://schemas.microsoft.com/office/drawing/2010/main" xmlns:w="http://schemas.openxmlformats.org/wordprocessingml/2006/main" xmlns:w10="urn:schemas-microsoft-com:office:word" xmlns:v="urn:schemas-microsoft-com:vml" xmlns:o="urn:schemas-microsoft-com:office:office" xmlns:mv="urn:schemas-microsoft-com:mac:vml" xmlns:mo="http://schemas.microsoft.com/office/mac/office/2008/main" xmlns=""/>
                       </a:ext>
                     </a:extLst>
                   </pic:spPr>
@@ -6418,6 +6448,7 @@
         <w:spacing w:line="480" w:lineRule="auto"/>
       </w:pPr>
       <w:r>
+        <w:lastRenderedPageBreak/>
         <w:t>Memory helps retain value</w:t>
       </w:r>
       <w:r>
@@ -6511,17 +6542,10 @@
       <w:pPr>
         <w:pStyle w:val="FootnoteText"/>
       </w:pPr>
-      <w:r>
-        <w:rPr>
-          <w:rStyle w:val="FootnoteReference"/>
-        </w:rPr>
-        <w:footnoteRef/>
-      </w:r>
-      <w:r>
-        <w:t xml:space="preserve"> </w:t>
-      </w:r>
-      <w:r>
-        <w:t>http://fortune.com/fortune500/best-buy-co-inc-60/</w:t>
+      <w:bookmarkStart w:id="0" w:name="_GoBack"/>
+      <w:bookmarkEnd w:id="0"/>
+      <w:r>
+        <w:t>/</w:t>
       </w:r>
     </w:p>
   </w:footnote>
@@ -7396,6 +7420,7 @@
     <w:lsdException w:name="HTML Sample" w:semiHidden="1" w:unhideWhenUsed="1"/>
     <w:lsdException w:name="HTML Typewriter" w:semiHidden="1" w:unhideWhenUsed="1"/>
     <w:lsdException w:name="HTML Variable" w:semiHidden="1" w:unhideWhenUsed="1"/>
+    <w:lsdException w:name="Normal Table" w:semiHidden="1" w:unhideWhenUsed="1"/>
     <w:lsdException w:name="annotation subject" w:semiHidden="1" w:unhideWhenUsed="1"/>
     <w:lsdException w:name="No List" w:semiHidden="1" w:unhideWhenUsed="1"/>
     <w:lsdException w:name="Outline List 1" w:semiHidden="1" w:unhideWhenUsed="1"/>
@@ -7439,8 +7464,10 @@
     <w:lsdException w:name="Table Elegant" w:semiHidden="1" w:unhideWhenUsed="1"/>
     <w:lsdException w:name="Table Professional" w:semiHidden="1" w:unhideWhenUsed="1"/>
     <w:lsdException w:name="Table Subtle 1" w:semiHidden="1" w:unhideWhenUsed="1"/>
+    <w:lsdException w:name="Table Subtle 2" w:semiHidden="1" w:unhideWhenUsed="1"/>
     <w:lsdException w:name="Table Web 1" w:semiHidden="1" w:unhideWhenUsed="1"/>
     <w:lsdException w:name="Table Web 2" w:semiHidden="1" w:unhideWhenUsed="1"/>
+    <w:lsdException w:name="Table Web 3" w:semiHidden="1" w:unhideWhenUsed="1"/>
     <w:lsdException w:name="Balloon Text" w:semiHidden="1" w:unhideWhenUsed="1"/>
     <w:lsdException w:name="Table Grid" w:uiPriority="59"/>
     <w:lsdException w:name="Table Theme" w:semiHidden="1" w:unhideWhenUsed="1"/>

</xml_diff>